<commit_message>
first commit - template
</commit_message>
<xml_diff>
--- a/PREDIKSI HARGA KENTANG DI WONOSOBO DENGAN MENGGUNAAN METODE LONG SHORT TERM MEMORY (LSTM).docx
+++ b/PREDIKSI HARGA KENTANG DI WONOSOBO DENGAN MENGGUNAAN METODE LONG SHORT TERM MEMORY (LSTM).docx
@@ -664,8 +664,7 @@
           <w:headerReference w:type="default" r:id="rId10"/>
           <w:footerReference w:type="even" r:id="rId11"/>
           <w:footerReference w:type="default" r:id="rId12"/>
-          <w:headerReference w:type="first" r:id="rId13"/>
-          <w:footerReference w:type="first" r:id="rId14"/>
+          <w:footerReference w:type="first" r:id="rId13"/>
           <w:pgSz w:w="11900" w:h="16840"/>
           <w:pgMar w:top="2268" w:right="1701" w:bottom="1701" w:left="2268" w:header="709" w:footer="709" w:gutter="0"/>
           <w:pgNumType w:start="1"/>
@@ -7068,7 +7067,7 @@
               <w:color w:val="000000" w:themeColor="text1"/>
             </w:rPr>
             <w:sectPr>
-              <w:footerReference w:type="first" r:id="rId15"/>
+              <w:footerReference w:type="first" r:id="rId14"/>
               <w:pgSz w:w="11900" w:h="16840"/>
               <w:pgMar w:top="2268" w:right="1701" w:bottom="1701" w:left="2268" w:header="709" w:footer="709" w:gutter="0"/>
               <w:pgNumType w:fmt="lowerRoman" w:start="2"/>
@@ -7417,23 +7416,18 @@
     <w:p>
       <w:pPr>
         <w:pStyle w:val="Heading2"/>
+        <w:numPr>
+          <w:ilvl w:val="0"/>
+          <w:numId w:val="0"/>
+        </w:numPr>
+        <w:ind w:left="357" w:hanging="357"/>
         <w:rPr>
           <w:rFonts w:cs="Times New Roman"/>
           <w:szCs w:val="24"/>
           <w:lang w:val="en-US"/>
         </w:rPr>
-      </w:pPr>
-    </w:p>
-    <w:p>
-      <w:pPr>
-        <w:spacing w:line="240" w:lineRule="auto"/>
-        <w:rPr>
-          <w:rFonts w:cs="Times New Roman"/>
-          <w:color w:val="000000" w:themeColor="text1"/>
-          <w:lang w:val="en-US"/>
-        </w:rPr>
         <w:sectPr>
-          <w:footerReference w:type="default" r:id="rId16"/>
+          <w:footerReference w:type="default" r:id="rId15"/>
           <w:pgSz w:w="11900" w:h="16840"/>
           <w:pgMar w:top="2268" w:right="1701" w:bottom="1701" w:left="2268" w:header="709" w:footer="709" w:gutter="0"/>
           <w:cols w:space="708"/>
@@ -7444,17 +7438,6 @@
     </w:p>
     <w:p>
       <w:pPr>
-        <w:spacing w:line="240" w:lineRule="auto"/>
-        <w:rPr>
-          <w:rFonts w:eastAsiaTheme="majorEastAsia" w:cs="Times New Roman"/>
-          <w:b/>
-          <w:color w:val="000000" w:themeColor="text1"/>
-          <w:lang w:val="en-US"/>
-        </w:rPr>
-      </w:pPr>
-    </w:p>
-    <w:p>
-      <w:pPr>
         <w:pStyle w:val="Heading1"/>
         <w:jc w:val="center"/>
         <w:rPr>
@@ -7469,6 +7452,7 @@
           <w:szCs w:val="24"/>
           <w:lang w:val="en-US"/>
         </w:rPr>
+        <w:lastRenderedPageBreak/>
         <w:br/>
       </w:r>
       <w:bookmarkStart w:id="12" w:name="_Toc141309206"/>
@@ -7641,16 +7625,6 @@
     </w:p>
     <w:p>
       <w:pPr>
-        <w:spacing w:line="240" w:lineRule="auto"/>
-        <w:rPr>
-          <w:rFonts w:cs="Times New Roman"/>
-          <w:color w:val="000000" w:themeColor="text1"/>
-          <w:lang w:val="en-US"/>
-        </w:rPr>
-      </w:pPr>
-    </w:p>
-    <w:p>
-      <w:pPr>
         <w:pStyle w:val="Heading1"/>
         <w:jc w:val="center"/>
         <w:rPr>
@@ -7665,6 +7639,7 @@
           <w:szCs w:val="24"/>
           <w:lang w:val="en-US"/>
         </w:rPr>
+        <w:lastRenderedPageBreak/>
         <w:br/>
       </w:r>
       <w:bookmarkStart w:id="15" w:name="_Toc141309209"/>
@@ -7960,16 +7935,6 @@
     </w:p>
     <w:p>
       <w:pPr>
-        <w:spacing w:line="240" w:lineRule="auto"/>
-        <w:rPr>
-          <w:rFonts w:cs="Times New Roman"/>
-          <w:color w:val="000000" w:themeColor="text1"/>
-          <w:lang w:val="en-US"/>
-        </w:rPr>
-      </w:pPr>
-    </w:p>
-    <w:p>
-      <w:pPr>
         <w:pStyle w:val="Heading1"/>
         <w:jc w:val="center"/>
         <w:rPr>
@@ -7984,6 +7949,7 @@
           <w:szCs w:val="24"/>
           <w:lang w:val="en-US"/>
         </w:rPr>
+        <w:lastRenderedPageBreak/>
         <w:br/>
       </w:r>
       <w:bookmarkStart w:id="22" w:name="_Toc141309216"/>
@@ -8694,16 +8660,6 @@
     <w:pPr>
       <w:pStyle w:val="Header"/>
       <w:ind w:right="360"/>
-    </w:pPr>
-  </w:p>
-</w:hdr>
-</file>
-
-<file path=word/header3.xml><?xml version="1.0" encoding="utf-8"?>
-<w:hdr xmlns:wpc="http://schemas.microsoft.com/office/word/2010/wordprocessingCanvas" xmlns:cx="http://schemas.microsoft.com/office/drawing/2014/chartex" xmlns:cx1="http://schemas.microsoft.com/office/drawing/2015/9/8/chartex" xmlns:cx2="http://schemas.microsoft.com/office/drawing/2015/10/21/chartex" xmlns:cx3="http://schemas.microsoft.com/office/drawing/2016/5/9/chartex" xmlns:cx4="http://schemas.microsoft.com/office/drawing/2016/5/10/chartex" xmlns:cx5="http://schemas.microsoft.com/office/drawing/2016/5/11/chartex" xmlns:cx6="http://schemas.microsoft.com/office/drawing/2016/5/12/chartex" xmlns:cx7="http://schemas.microsoft.com/office/drawing/2016/5/13/chartex" xmlns:cx8="http://schemas.microsoft.com/office/drawing/2016/5/14/chartex" xmlns:mc="http://schemas.openxmlformats.org/markup-compatibility/2006" xmlns:aink="http://schemas.microsoft.com/office/drawing/2016/ink" xmlns:am3d="http://schemas.microsoft.com/office/drawing/2017/model3d" xmlns:o="urn:schemas-microsoft-com:office:office" xmlns:r="http://schemas.openxmlformats.org/officeDocument/2006/relationships" xmlns:m="http://schemas.openxmlformats.org/officeDocument/2006/math" xmlns:v="urn:schemas-microsoft-com:vml" xmlns:wp14="http://schemas.microsoft.com/office/word/2010/wordprocessingDrawing" xmlns:wp="http://schemas.openxmlformats.org/drawingml/2006/wordprocessingDrawing" xmlns:w10="urn:schemas-microsoft-com:office:word" xmlns:w="http://schemas.openxmlformats.org/wordprocessingml/2006/main" xmlns:w14="http://schemas.microsoft.com/office/word/2010/wordml" xmlns:w15="http://schemas.microsoft.com/office/word/2012/wordml" xmlns:w16cex="http://schemas.microsoft.com/office/word/2018/wordml/cex" xmlns:w16cid="http://schemas.microsoft.com/office/word/2016/wordml/cid" xmlns:w16="http://schemas.microsoft.com/office/word/2018/wordml" xmlns:w16se="http://schemas.microsoft.com/office/word/2015/wordml/symex" xmlns:wpg="http://schemas.microsoft.com/office/word/2010/wordprocessingGroup" xmlns:wpi="http://schemas.microsoft.com/office/word/2010/wordprocessingInk" xmlns:wne="http://schemas.microsoft.com/office/word/2006/wordml" xmlns:wps="http://schemas.microsoft.com/office/word/2010/wordprocessingShape" mc:Ignorable="w14 w15 w16se w16cid w16 w16cex wp14">
-  <w:p>
-    <w:pPr>
-      <w:pStyle w:val="Header"/>
     </w:pPr>
   </w:p>
 </w:hdr>

</xml_diff>